<commit_message>
Added more questions, and things to check
</commit_message>
<xml_diff>
--- a/BDG56-FASE1.docx
+++ b/BDG56-FASE1.docx
@@ -864,20 +864,26 @@
         </w:rPr>
       </w:pPr>
       <w:r>
+        <w:rPr>
+          <w:rFonts w:ascii="Cambria" w:hAnsi="Cambria"/>
+          <w:b/>
+          <w:bCs/>
+          <w:color w:val="auto"/>
+        </w:rPr>
         <w:lastRenderedPageBreak/>
         <w:drawing>
-          <wp:anchor distT="0" distB="0" distL="114300" distR="114300" simplePos="0" relativeHeight="251658240" behindDoc="0" locked="0" layoutInCell="1" allowOverlap="1" wp14:anchorId="237A1043" wp14:editId="234809D0">
+          <wp:anchor distT="0" distB="0" distL="114300" distR="114300" simplePos="0" relativeHeight="251658240" behindDoc="0" locked="0" layoutInCell="1" allowOverlap="1" wp14:anchorId="0E82F954" wp14:editId="6F645261">
             <wp:simplePos x="0" y="0"/>
             <wp:positionH relativeFrom="margin">
               <wp:align>center</wp:align>
             </wp:positionH>
             <wp:positionV relativeFrom="paragraph">
-              <wp:posOffset>452535</wp:posOffset>
+              <wp:posOffset>448478</wp:posOffset>
             </wp:positionV>
-            <wp:extent cx="7186930" cy="3596640"/>
-            <wp:effectExtent l="0" t="0" r="0" b="3810"/>
+            <wp:extent cx="7454265" cy="3208655"/>
+            <wp:effectExtent l="0" t="0" r="0" b="0"/>
             <wp:wrapTopAndBottom/>
-            <wp:docPr id="1544696768" name="Picture 1" descr="A diagram of a flowchart&#10;&#10;Description automatically generated"/>
+            <wp:docPr id="840266681" name="Picture 1" descr="A diagram of a complex flowchart&#10;&#10;Description automatically generated"/>
             <wp:cNvGraphicFramePr>
               <a:graphicFrameLocks xmlns:a="http://schemas.openxmlformats.org/drawingml/2006/main" noChangeAspect="1"/>
             </wp:cNvGraphicFramePr>
@@ -885,11 +891,11 @@
               <a:graphicData uri="http://schemas.openxmlformats.org/drawingml/2006/picture">
                 <pic:pic xmlns:pic="http://schemas.openxmlformats.org/drawingml/2006/picture">
                   <pic:nvPicPr>
-                    <pic:cNvPr id="1544696768" name="Picture 1" descr="A diagram of a flowchart&#10;&#10;Description automatically generated"/>
+                    <pic:cNvPr id="840266681" name="Picture 1" descr="A diagram of a complex flowchart&#10;&#10;Description automatically generated"/>
                     <pic:cNvPicPr/>
                   </pic:nvPicPr>
                   <pic:blipFill>
-                    <a:blip r:embed="rId9">
+                    <a:blip r:embed="rId9" cstate="print">
                       <a:extLst>
                         <a:ext uri="{28A0092B-C50C-407E-A947-70E740481C1C}">
                           <a14:useLocalDpi xmlns:a14="http://schemas.microsoft.com/office/drawing/2010/main" val="0"/>
@@ -903,7 +909,7 @@
                   <pic:spPr>
                     <a:xfrm>
                       <a:off x="0" y="0"/>
-                      <a:ext cx="7186930" cy="3596640"/>
+                      <a:ext cx="7454265" cy="3208655"/>
                     </a:xfrm>
                     <a:prstGeom prst="rect">
                       <a:avLst/>
@@ -1261,9 +1267,6 @@
         <w:t>nTelefone</w:t>
       </w:r>
       <w:r>
-        <w:rPr>
-          <w:u w:val="single"/>
-        </w:rPr>
         <w:t>, idP</w:t>
       </w:r>
       <w:r>
@@ -1462,13 +1465,7 @@
         </w:numPr>
       </w:pPr>
       <w:r>
-        <w:t xml:space="preserve">idP é </w:t>
-      </w:r>
-      <w:r>
-        <w:t>chave</w:t>
-      </w:r>
-      <w:r>
-        <w:t xml:space="preserve"> estrangeira de Pedidos</w:t>
+        <w:t>idP é chave estrangeira de Pedidos</w:t>
       </w:r>
       <w:r>
         <w:tab/>
@@ -1546,13 +1543,7 @@
         </w:numPr>
       </w:pPr>
       <w:r>
-        <w:t xml:space="preserve">idP é </w:t>
-      </w:r>
-      <w:r>
-        <w:t>chave</w:t>
-      </w:r>
-      <w:r>
-        <w:t xml:space="preserve"> estrangeira de Pedidos</w:t>
+        <w:t>idP é chave estrangeira de Pedidos</w:t>
       </w:r>
     </w:p>
     <w:p>

</xml_diff>